<commit_message>
Se realiza la funcion provincia y se prueba todo ok
</commit_message>
<xml_diff>
--- a/placas/evidencias.docx
+++ b/placas/evidencias.docx
@@ -4,6 +4,9 @@
   <w:body>
     <w:p>
       <w:r>
+        <w:rPr>
+          <w:noProof/>
+        </w:rPr>
         <w:drawing>
           <wp:inline distT="0" distB="0" distL="0" distR="0" wp14:anchorId="39E64B96" wp14:editId="05C138E4">
             <wp:extent cx="5400040" cy="3789680"/>
@@ -43,6 +46,9 @@
     </w:p>
     <w:p>
       <w:r>
+        <w:rPr>
+          <w:noProof/>
+        </w:rPr>
         <w:drawing>
           <wp:inline distT="0" distB="0" distL="0" distR="0" wp14:anchorId="09DC22F9" wp14:editId="71099BEC">
             <wp:extent cx="5400040" cy="2651760"/>
@@ -82,6 +88,9 @@
     </w:p>
     <w:p>
       <w:r>
+        <w:rPr>
+          <w:noProof/>
+        </w:rPr>
         <w:lastRenderedPageBreak/>
         <w:drawing>
           <wp:inline distT="0" distB="0" distL="0" distR="0" wp14:anchorId="5C84EA42" wp14:editId="721BD46B">
@@ -122,6 +131,9 @@
     </w:p>
     <w:p>
       <w:r>
+        <w:rPr>
+          <w:noProof/>
+        </w:rPr>
         <w:drawing>
           <wp:inline distT="0" distB="0" distL="0" distR="0" wp14:anchorId="51EC0244" wp14:editId="7E0997AD">
             <wp:extent cx="5400040" cy="3500755"/>
@@ -162,6 +174,9 @@
     <w:p/>
     <w:p>
       <w:r>
+        <w:rPr>
+          <w:noProof/>
+        </w:rPr>
         <w:lastRenderedPageBreak/>
         <w:drawing>
           <wp:inline distT="0" distB="0" distL="0" distR="0" wp14:anchorId="14345F36" wp14:editId="3855D4C3">
@@ -202,6 +217,9 @@
     </w:p>
     <w:p>
       <w:r>
+        <w:rPr>
+          <w:noProof/>
+        </w:rPr>
         <w:drawing>
           <wp:inline distT="0" distB="0" distL="0" distR="0" wp14:anchorId="377475FF" wp14:editId="2A2349C9">
             <wp:extent cx="5400040" cy="3022600"/>
@@ -241,6 +259,9 @@
     </w:p>
     <w:p>
       <w:r>
+        <w:rPr>
+          <w:noProof/>
+        </w:rPr>
         <w:lastRenderedPageBreak/>
         <w:drawing>
           <wp:inline distT="0" distB="0" distL="0" distR="0" wp14:anchorId="518118B5" wp14:editId="626382F5">
@@ -281,6 +302,9 @@
     </w:p>
     <w:p>
       <w:r>
+        <w:rPr>
+          <w:noProof/>
+        </w:rPr>
         <w:drawing>
           <wp:inline distT="0" distB="0" distL="0" distR="0" wp14:anchorId="0CD9DFE3" wp14:editId="1D6ED219">
             <wp:extent cx="3667637" cy="1971950"/>
@@ -320,6 +344,9 @@
     </w:p>
     <w:p>
       <w:r>
+        <w:rPr>
+          <w:noProof/>
+        </w:rPr>
         <w:drawing>
           <wp:inline distT="0" distB="0" distL="0" distR="0" wp14:anchorId="220D714C" wp14:editId="4DDD8FE1">
             <wp:extent cx="5400040" cy="3388360"/>
@@ -359,6 +386,9 @@
     </w:p>
     <w:p>
       <w:r>
+        <w:rPr>
+          <w:noProof/>
+        </w:rPr>
         <w:lastRenderedPageBreak/>
         <w:drawing>
           <wp:inline distT="0" distB="0" distL="0" distR="0" wp14:anchorId="055AEB9F" wp14:editId="05F4E201">
@@ -399,6 +429,9 @@
     </w:p>
     <w:p>
       <w:r>
+        <w:rPr>
+          <w:noProof/>
+        </w:rPr>
         <w:drawing>
           <wp:inline distT="0" distB="0" distL="0" distR="0" wp14:anchorId="2695F951" wp14:editId="051B3B7D">
             <wp:extent cx="5400040" cy="2821940"/>
@@ -424,6 +457,203 @@
                     <a:xfrm>
                       <a:off x="0" y="0"/>
                       <a:ext cx="5400040" cy="2821940"/>
+                    </a:xfrm>
+                    <a:prstGeom prst="rect">
+                      <a:avLst/>
+                    </a:prstGeom>
+                  </pic:spPr>
+                </pic:pic>
+              </a:graphicData>
+            </a:graphic>
+          </wp:inline>
+        </w:drawing>
+      </w:r>
+    </w:p>
+    <w:p>
+      <w:r>
+        <w:lastRenderedPageBreak/>
+        <w:drawing>
+          <wp:inline distT="0" distB="0" distL="0" distR="0" wp14:anchorId="0D72E8E6" wp14:editId="64913535">
+            <wp:extent cx="5400040" cy="4157980"/>
+            <wp:effectExtent l="0" t="0" r="0" b="0"/>
+            <wp:docPr id="8" name="Imagen 8"/>
+            <wp:cNvGraphicFramePr>
+              <a:graphicFrameLocks xmlns:a="http://schemas.openxmlformats.org/drawingml/2006/main" noChangeAspect="1"/>
+            </wp:cNvGraphicFramePr>
+            <a:graphic xmlns:a="http://schemas.openxmlformats.org/drawingml/2006/main">
+              <a:graphicData uri="http://schemas.openxmlformats.org/drawingml/2006/picture">
+                <pic:pic xmlns:pic="http://schemas.openxmlformats.org/drawingml/2006/picture">
+                  <pic:nvPicPr>
+                    <pic:cNvPr id="1" name=""/>
+                    <pic:cNvPicPr/>
+                  </pic:nvPicPr>
+                  <pic:blipFill>
+                    <a:blip r:embed="rId15"/>
+                    <a:stretch>
+                      <a:fillRect/>
+                    </a:stretch>
+                  </pic:blipFill>
+                  <pic:spPr>
+                    <a:xfrm>
+                      <a:off x="0" y="0"/>
+                      <a:ext cx="5400040" cy="4157980"/>
+                    </a:xfrm>
+                    <a:prstGeom prst="rect">
+                      <a:avLst/>
+                    </a:prstGeom>
+                  </pic:spPr>
+                </pic:pic>
+              </a:graphicData>
+            </a:graphic>
+          </wp:inline>
+        </w:drawing>
+      </w:r>
+    </w:p>
+    <w:p>
+      <w:r>
+        <w:drawing>
+          <wp:inline distT="0" distB="0" distL="0" distR="0" wp14:anchorId="5F7A1593" wp14:editId="699A95DF">
+            <wp:extent cx="3982006" cy="1981477"/>
+            <wp:effectExtent l="0" t="0" r="0" b="0"/>
+            <wp:docPr id="13" name="Imagen 13"/>
+            <wp:cNvGraphicFramePr>
+              <a:graphicFrameLocks xmlns:a="http://schemas.openxmlformats.org/drawingml/2006/main" noChangeAspect="1"/>
+            </wp:cNvGraphicFramePr>
+            <a:graphic xmlns:a="http://schemas.openxmlformats.org/drawingml/2006/main">
+              <a:graphicData uri="http://schemas.openxmlformats.org/drawingml/2006/picture">
+                <pic:pic xmlns:pic="http://schemas.openxmlformats.org/drawingml/2006/picture">
+                  <pic:nvPicPr>
+                    <pic:cNvPr id="1" name=""/>
+                    <pic:cNvPicPr/>
+                  </pic:nvPicPr>
+                  <pic:blipFill>
+                    <a:blip r:embed="rId16"/>
+                    <a:stretch>
+                      <a:fillRect/>
+                    </a:stretch>
+                  </pic:blipFill>
+                  <pic:spPr>
+                    <a:xfrm>
+                      <a:off x="0" y="0"/>
+                      <a:ext cx="3982006" cy="1981477"/>
+                    </a:xfrm>
+                    <a:prstGeom prst="rect">
+                      <a:avLst/>
+                    </a:prstGeom>
+                  </pic:spPr>
+                </pic:pic>
+              </a:graphicData>
+            </a:graphic>
+          </wp:inline>
+        </w:drawing>
+      </w:r>
+    </w:p>
+    <w:p>
+      <w:r>
+        <w:lastRenderedPageBreak/>
+        <w:drawing>
+          <wp:inline distT="0" distB="0" distL="0" distR="0" wp14:anchorId="37A5250A" wp14:editId="4159DD29">
+            <wp:extent cx="5400040" cy="2641600"/>
+            <wp:effectExtent l="0" t="0" r="0" b="6350"/>
+            <wp:docPr id="14" name="Imagen 14"/>
+            <wp:cNvGraphicFramePr>
+              <a:graphicFrameLocks xmlns:a="http://schemas.openxmlformats.org/drawingml/2006/main" noChangeAspect="1"/>
+            </wp:cNvGraphicFramePr>
+            <a:graphic xmlns:a="http://schemas.openxmlformats.org/drawingml/2006/main">
+              <a:graphicData uri="http://schemas.openxmlformats.org/drawingml/2006/picture">
+                <pic:pic xmlns:pic="http://schemas.openxmlformats.org/drawingml/2006/picture">
+                  <pic:nvPicPr>
+                    <pic:cNvPr id="1" name=""/>
+                    <pic:cNvPicPr/>
+                  </pic:nvPicPr>
+                  <pic:blipFill>
+                    <a:blip r:embed="rId17"/>
+                    <a:stretch>
+                      <a:fillRect/>
+                    </a:stretch>
+                  </pic:blipFill>
+                  <pic:spPr>
+                    <a:xfrm>
+                      <a:off x="0" y="0"/>
+                      <a:ext cx="5400040" cy="2641600"/>
+                    </a:xfrm>
+                    <a:prstGeom prst="rect">
+                      <a:avLst/>
+                    </a:prstGeom>
+                  </pic:spPr>
+                </pic:pic>
+              </a:graphicData>
+            </a:graphic>
+          </wp:inline>
+        </w:drawing>
+      </w:r>
+    </w:p>
+    <w:p>
+      <w:r>
+        <w:drawing>
+          <wp:inline distT="0" distB="0" distL="0" distR="0" wp14:anchorId="3C2A82DC" wp14:editId="45EB0850">
+            <wp:extent cx="4448796" cy="2200582"/>
+            <wp:effectExtent l="0" t="0" r="9525" b="9525"/>
+            <wp:docPr id="15" name="Imagen 15"/>
+            <wp:cNvGraphicFramePr>
+              <a:graphicFrameLocks xmlns:a="http://schemas.openxmlformats.org/drawingml/2006/main" noChangeAspect="1"/>
+            </wp:cNvGraphicFramePr>
+            <a:graphic xmlns:a="http://schemas.openxmlformats.org/drawingml/2006/main">
+              <a:graphicData uri="http://schemas.openxmlformats.org/drawingml/2006/picture">
+                <pic:pic xmlns:pic="http://schemas.openxmlformats.org/drawingml/2006/picture">
+                  <pic:nvPicPr>
+                    <pic:cNvPr id="1" name=""/>
+                    <pic:cNvPicPr/>
+                  </pic:nvPicPr>
+                  <pic:blipFill>
+                    <a:blip r:embed="rId18"/>
+                    <a:stretch>
+                      <a:fillRect/>
+                    </a:stretch>
+                  </pic:blipFill>
+                  <pic:spPr>
+                    <a:xfrm>
+                      <a:off x="0" y="0"/>
+                      <a:ext cx="4448796" cy="2200582"/>
+                    </a:xfrm>
+                    <a:prstGeom prst="rect">
+                      <a:avLst/>
+                    </a:prstGeom>
+                  </pic:spPr>
+                </pic:pic>
+              </a:graphicData>
+            </a:graphic>
+          </wp:inline>
+        </w:drawing>
+      </w:r>
+    </w:p>
+    <w:p>
+      <w:r>
+        <w:drawing>
+          <wp:inline distT="0" distB="0" distL="0" distR="0" wp14:anchorId="0FE91B5E" wp14:editId="2846F77E">
+            <wp:extent cx="5400040" cy="3346450"/>
+            <wp:effectExtent l="0" t="0" r="0" b="6350"/>
+            <wp:docPr id="16" name="Imagen 16"/>
+            <wp:cNvGraphicFramePr>
+              <a:graphicFrameLocks xmlns:a="http://schemas.openxmlformats.org/drawingml/2006/main" noChangeAspect="1"/>
+            </wp:cNvGraphicFramePr>
+            <a:graphic xmlns:a="http://schemas.openxmlformats.org/drawingml/2006/main">
+              <a:graphicData uri="http://schemas.openxmlformats.org/drawingml/2006/picture">
+                <pic:pic xmlns:pic="http://schemas.openxmlformats.org/drawingml/2006/picture">
+                  <pic:nvPicPr>
+                    <pic:cNvPr id="1" name=""/>
+                    <pic:cNvPicPr/>
+                  </pic:nvPicPr>
+                  <pic:blipFill>
+                    <a:blip r:embed="rId19"/>
+                    <a:stretch>
+                      <a:fillRect/>
+                    </a:stretch>
+                  </pic:blipFill>
+                  <pic:spPr>
+                    <a:xfrm>
+                      <a:off x="0" y="0"/>
+                      <a:ext cx="5400040" cy="3346450"/>
                     </a:xfrm>
                     <a:prstGeom prst="rect">
                       <a:avLst/>

</xml_diff>

<commit_message>
placas/Se valida todos los pasos y se incluye el boton reset funcionando todo ok
</commit_message>
<xml_diff>
--- a/placas/evidencias.docx
+++ b/placas/evidencias.docx
@@ -666,6 +666,558 @@
         </w:drawing>
       </w:r>
     </w:p>
+    <w:p>
+      <w:r>
+        <w:lastRenderedPageBreak/>
+        <w:drawing>
+          <wp:inline distT="0" distB="0" distL="0" distR="0" wp14:anchorId="2F51A274" wp14:editId="69D1FD53">
+            <wp:extent cx="5068007" cy="3162741"/>
+            <wp:effectExtent l="0" t="0" r="0" b="0"/>
+            <wp:docPr id="17" name="Imagen 17"/>
+            <wp:cNvGraphicFramePr>
+              <a:graphicFrameLocks xmlns:a="http://schemas.openxmlformats.org/drawingml/2006/main" noChangeAspect="1"/>
+            </wp:cNvGraphicFramePr>
+            <a:graphic xmlns:a="http://schemas.openxmlformats.org/drawingml/2006/main">
+              <a:graphicData uri="http://schemas.openxmlformats.org/drawingml/2006/picture">
+                <pic:pic xmlns:pic="http://schemas.openxmlformats.org/drawingml/2006/picture">
+                  <pic:nvPicPr>
+                    <pic:cNvPr id="1" name=""/>
+                    <pic:cNvPicPr/>
+                  </pic:nvPicPr>
+                  <pic:blipFill>
+                    <a:blip r:embed="rId20"/>
+                    <a:stretch>
+                      <a:fillRect/>
+                    </a:stretch>
+                  </pic:blipFill>
+                  <pic:spPr>
+                    <a:xfrm>
+                      <a:off x="0" y="0"/>
+                      <a:ext cx="5068007" cy="3162741"/>
+                    </a:xfrm>
+                    <a:prstGeom prst="rect">
+                      <a:avLst/>
+                    </a:prstGeom>
+                  </pic:spPr>
+                </pic:pic>
+              </a:graphicData>
+            </a:graphic>
+          </wp:inline>
+        </w:drawing>
+      </w:r>
+    </w:p>
+    <w:p>
+      <w:r>
+        <w:drawing>
+          <wp:inline distT="0" distB="0" distL="0" distR="0" wp14:anchorId="56A0BBD2" wp14:editId="6F523EBA">
+            <wp:extent cx="4553585" cy="2572109"/>
+            <wp:effectExtent l="0" t="0" r="0" b="0"/>
+            <wp:docPr id="18" name="Imagen 18"/>
+            <wp:cNvGraphicFramePr>
+              <a:graphicFrameLocks xmlns:a="http://schemas.openxmlformats.org/drawingml/2006/main" noChangeAspect="1"/>
+            </wp:cNvGraphicFramePr>
+            <a:graphic xmlns:a="http://schemas.openxmlformats.org/drawingml/2006/main">
+              <a:graphicData uri="http://schemas.openxmlformats.org/drawingml/2006/picture">
+                <pic:pic xmlns:pic="http://schemas.openxmlformats.org/drawingml/2006/picture">
+                  <pic:nvPicPr>
+                    <pic:cNvPr id="1" name=""/>
+                    <pic:cNvPicPr/>
+                  </pic:nvPicPr>
+                  <pic:blipFill>
+                    <a:blip r:embed="rId21"/>
+                    <a:stretch>
+                      <a:fillRect/>
+                    </a:stretch>
+                  </pic:blipFill>
+                  <pic:spPr>
+                    <a:xfrm>
+                      <a:off x="0" y="0"/>
+                      <a:ext cx="4553585" cy="2572109"/>
+                    </a:xfrm>
+                    <a:prstGeom prst="rect">
+                      <a:avLst/>
+                    </a:prstGeom>
+                  </pic:spPr>
+                </pic:pic>
+              </a:graphicData>
+            </a:graphic>
+          </wp:inline>
+        </w:drawing>
+      </w:r>
+    </w:p>
+    <w:p>
+      <w:r>
+        <w:drawing>
+          <wp:inline distT="0" distB="0" distL="0" distR="0" wp14:anchorId="0CA12A3F" wp14:editId="1DDE6CA9">
+            <wp:extent cx="4887007" cy="2572109"/>
+            <wp:effectExtent l="0" t="0" r="8890" b="0"/>
+            <wp:docPr id="19" name="Imagen 19"/>
+            <wp:cNvGraphicFramePr>
+              <a:graphicFrameLocks xmlns:a="http://schemas.openxmlformats.org/drawingml/2006/main" noChangeAspect="1"/>
+            </wp:cNvGraphicFramePr>
+            <a:graphic xmlns:a="http://schemas.openxmlformats.org/drawingml/2006/main">
+              <a:graphicData uri="http://schemas.openxmlformats.org/drawingml/2006/picture">
+                <pic:pic xmlns:pic="http://schemas.openxmlformats.org/drawingml/2006/picture">
+                  <pic:nvPicPr>
+                    <pic:cNvPr id="1" name=""/>
+                    <pic:cNvPicPr/>
+                  </pic:nvPicPr>
+                  <pic:blipFill>
+                    <a:blip r:embed="rId22"/>
+                    <a:stretch>
+                      <a:fillRect/>
+                    </a:stretch>
+                  </pic:blipFill>
+                  <pic:spPr>
+                    <a:xfrm>
+                      <a:off x="0" y="0"/>
+                      <a:ext cx="4887007" cy="2572109"/>
+                    </a:xfrm>
+                    <a:prstGeom prst="rect">
+                      <a:avLst/>
+                    </a:prstGeom>
+                  </pic:spPr>
+                </pic:pic>
+              </a:graphicData>
+            </a:graphic>
+          </wp:inline>
+        </w:drawing>
+      </w:r>
+    </w:p>
+    <w:p>
+      <w:r>
+        <w:lastRenderedPageBreak/>
+        <w:drawing>
+          <wp:inline distT="0" distB="0" distL="0" distR="0" wp14:anchorId="56D069AE" wp14:editId="4219879B">
+            <wp:extent cx="5400040" cy="3751580"/>
+            <wp:effectExtent l="0" t="0" r="0" b="1270"/>
+            <wp:docPr id="20" name="Imagen 20"/>
+            <wp:cNvGraphicFramePr>
+              <a:graphicFrameLocks xmlns:a="http://schemas.openxmlformats.org/drawingml/2006/main" noChangeAspect="1"/>
+            </wp:cNvGraphicFramePr>
+            <a:graphic xmlns:a="http://schemas.openxmlformats.org/drawingml/2006/main">
+              <a:graphicData uri="http://schemas.openxmlformats.org/drawingml/2006/picture">
+                <pic:pic xmlns:pic="http://schemas.openxmlformats.org/drawingml/2006/picture">
+                  <pic:nvPicPr>
+                    <pic:cNvPr id="1" name=""/>
+                    <pic:cNvPicPr/>
+                  </pic:nvPicPr>
+                  <pic:blipFill>
+                    <a:blip r:embed="rId23"/>
+                    <a:stretch>
+                      <a:fillRect/>
+                    </a:stretch>
+                  </pic:blipFill>
+                  <pic:spPr>
+                    <a:xfrm>
+                      <a:off x="0" y="0"/>
+                      <a:ext cx="5400040" cy="3751580"/>
+                    </a:xfrm>
+                    <a:prstGeom prst="rect">
+                      <a:avLst/>
+                    </a:prstGeom>
+                  </pic:spPr>
+                </pic:pic>
+              </a:graphicData>
+            </a:graphic>
+          </wp:inline>
+        </w:drawing>
+      </w:r>
+    </w:p>
+    <w:p>
+      <w:r>
+        <w:drawing>
+          <wp:inline distT="0" distB="0" distL="0" distR="0" wp14:anchorId="4A907E36" wp14:editId="45551C97">
+            <wp:extent cx="5400040" cy="2577465"/>
+            <wp:effectExtent l="0" t="0" r="0" b="0"/>
+            <wp:docPr id="21" name="Imagen 21"/>
+            <wp:cNvGraphicFramePr>
+              <a:graphicFrameLocks xmlns:a="http://schemas.openxmlformats.org/drawingml/2006/main" noChangeAspect="1"/>
+            </wp:cNvGraphicFramePr>
+            <a:graphic xmlns:a="http://schemas.openxmlformats.org/drawingml/2006/main">
+              <a:graphicData uri="http://schemas.openxmlformats.org/drawingml/2006/picture">
+                <pic:pic xmlns:pic="http://schemas.openxmlformats.org/drawingml/2006/picture">
+                  <pic:nvPicPr>
+                    <pic:cNvPr id="1" name=""/>
+                    <pic:cNvPicPr/>
+                  </pic:nvPicPr>
+                  <pic:blipFill>
+                    <a:blip r:embed="rId24"/>
+                    <a:stretch>
+                      <a:fillRect/>
+                    </a:stretch>
+                  </pic:blipFill>
+                  <pic:spPr>
+                    <a:xfrm>
+                      <a:off x="0" y="0"/>
+                      <a:ext cx="5400040" cy="2577465"/>
+                    </a:xfrm>
+                    <a:prstGeom prst="rect">
+                      <a:avLst/>
+                    </a:prstGeom>
+                  </pic:spPr>
+                </pic:pic>
+              </a:graphicData>
+            </a:graphic>
+          </wp:inline>
+        </w:drawing>
+      </w:r>
+    </w:p>
+    <w:p>
+      <w:r>
+        <w:lastRenderedPageBreak/>
+        <w:drawing>
+          <wp:inline distT="0" distB="0" distL="0" distR="0" wp14:anchorId="77EE15D5" wp14:editId="1B863DFF">
+            <wp:extent cx="5400040" cy="2564765"/>
+            <wp:effectExtent l="0" t="0" r="0" b="6985"/>
+            <wp:docPr id="22" name="Imagen 22"/>
+            <wp:cNvGraphicFramePr>
+              <a:graphicFrameLocks xmlns:a="http://schemas.openxmlformats.org/drawingml/2006/main" noChangeAspect="1"/>
+            </wp:cNvGraphicFramePr>
+            <a:graphic xmlns:a="http://schemas.openxmlformats.org/drawingml/2006/main">
+              <a:graphicData uri="http://schemas.openxmlformats.org/drawingml/2006/picture">
+                <pic:pic xmlns:pic="http://schemas.openxmlformats.org/drawingml/2006/picture">
+                  <pic:nvPicPr>
+                    <pic:cNvPr id="1" name=""/>
+                    <pic:cNvPicPr/>
+                  </pic:nvPicPr>
+                  <pic:blipFill>
+                    <a:blip r:embed="rId25"/>
+                    <a:stretch>
+                      <a:fillRect/>
+                    </a:stretch>
+                  </pic:blipFill>
+                  <pic:spPr>
+                    <a:xfrm>
+                      <a:off x="0" y="0"/>
+                      <a:ext cx="5400040" cy="2564765"/>
+                    </a:xfrm>
+                    <a:prstGeom prst="rect">
+                      <a:avLst/>
+                    </a:prstGeom>
+                  </pic:spPr>
+                </pic:pic>
+              </a:graphicData>
+            </a:graphic>
+          </wp:inline>
+        </w:drawing>
+      </w:r>
+    </w:p>
+    <w:p>
+      <w:r>
+        <w:drawing>
+          <wp:inline distT="0" distB="0" distL="0" distR="0" wp14:anchorId="5CF75706" wp14:editId="17D27300">
+            <wp:extent cx="4001058" cy="2857899"/>
+            <wp:effectExtent l="0" t="0" r="0" b="0"/>
+            <wp:docPr id="23" name="Imagen 23"/>
+            <wp:cNvGraphicFramePr>
+              <a:graphicFrameLocks xmlns:a="http://schemas.openxmlformats.org/drawingml/2006/main" noChangeAspect="1"/>
+            </wp:cNvGraphicFramePr>
+            <a:graphic xmlns:a="http://schemas.openxmlformats.org/drawingml/2006/main">
+              <a:graphicData uri="http://schemas.openxmlformats.org/drawingml/2006/picture">
+                <pic:pic xmlns:pic="http://schemas.openxmlformats.org/drawingml/2006/picture">
+                  <pic:nvPicPr>
+                    <pic:cNvPr id="1" name=""/>
+                    <pic:cNvPicPr/>
+                  </pic:nvPicPr>
+                  <pic:blipFill>
+                    <a:blip r:embed="rId26"/>
+                    <a:stretch>
+                      <a:fillRect/>
+                    </a:stretch>
+                  </pic:blipFill>
+                  <pic:spPr>
+                    <a:xfrm>
+                      <a:off x="0" y="0"/>
+                      <a:ext cx="4001058" cy="2857899"/>
+                    </a:xfrm>
+                    <a:prstGeom prst="rect">
+                      <a:avLst/>
+                    </a:prstGeom>
+                  </pic:spPr>
+                </pic:pic>
+              </a:graphicData>
+            </a:graphic>
+          </wp:inline>
+        </w:drawing>
+      </w:r>
+    </w:p>
+    <w:p>
+      <w:r>
+        <w:drawing>
+          <wp:inline distT="0" distB="0" distL="0" distR="0" wp14:anchorId="1A43ED91" wp14:editId="3AFD8428">
+            <wp:extent cx="4086795" cy="2429214"/>
+            <wp:effectExtent l="0" t="0" r="9525" b="9525"/>
+            <wp:docPr id="24" name="Imagen 24"/>
+            <wp:cNvGraphicFramePr>
+              <a:graphicFrameLocks xmlns:a="http://schemas.openxmlformats.org/drawingml/2006/main" noChangeAspect="1"/>
+            </wp:cNvGraphicFramePr>
+            <a:graphic xmlns:a="http://schemas.openxmlformats.org/drawingml/2006/main">
+              <a:graphicData uri="http://schemas.openxmlformats.org/drawingml/2006/picture">
+                <pic:pic xmlns:pic="http://schemas.openxmlformats.org/drawingml/2006/picture">
+                  <pic:nvPicPr>
+                    <pic:cNvPr id="1" name=""/>
+                    <pic:cNvPicPr/>
+                  </pic:nvPicPr>
+                  <pic:blipFill>
+                    <a:blip r:embed="rId27"/>
+                    <a:stretch>
+                      <a:fillRect/>
+                    </a:stretch>
+                  </pic:blipFill>
+                  <pic:spPr>
+                    <a:xfrm>
+                      <a:off x="0" y="0"/>
+                      <a:ext cx="4086795" cy="2429214"/>
+                    </a:xfrm>
+                    <a:prstGeom prst="rect">
+                      <a:avLst/>
+                    </a:prstGeom>
+                  </pic:spPr>
+                </pic:pic>
+              </a:graphicData>
+            </a:graphic>
+          </wp:inline>
+        </w:drawing>
+      </w:r>
+    </w:p>
+    <w:p>
+      <w:r>
+        <w:lastRenderedPageBreak/>
+        <w:drawing>
+          <wp:inline distT="0" distB="0" distL="0" distR="0" wp14:anchorId="69E9030E" wp14:editId="2B272726">
+            <wp:extent cx="4191585" cy="2915057"/>
+            <wp:effectExtent l="0" t="0" r="0" b="0"/>
+            <wp:docPr id="25" name="Imagen 25"/>
+            <wp:cNvGraphicFramePr>
+              <a:graphicFrameLocks xmlns:a="http://schemas.openxmlformats.org/drawingml/2006/main" noChangeAspect="1"/>
+            </wp:cNvGraphicFramePr>
+            <a:graphic xmlns:a="http://schemas.openxmlformats.org/drawingml/2006/main">
+              <a:graphicData uri="http://schemas.openxmlformats.org/drawingml/2006/picture">
+                <pic:pic xmlns:pic="http://schemas.openxmlformats.org/drawingml/2006/picture">
+                  <pic:nvPicPr>
+                    <pic:cNvPr id="1" name=""/>
+                    <pic:cNvPicPr/>
+                  </pic:nvPicPr>
+                  <pic:blipFill>
+                    <a:blip r:embed="rId28"/>
+                    <a:stretch>
+                      <a:fillRect/>
+                    </a:stretch>
+                  </pic:blipFill>
+                  <pic:spPr>
+                    <a:xfrm>
+                      <a:off x="0" y="0"/>
+                      <a:ext cx="4191585" cy="2915057"/>
+                    </a:xfrm>
+                    <a:prstGeom prst="rect">
+                      <a:avLst/>
+                    </a:prstGeom>
+                  </pic:spPr>
+                </pic:pic>
+              </a:graphicData>
+            </a:graphic>
+          </wp:inline>
+        </w:drawing>
+      </w:r>
+    </w:p>
+    <w:p>
+      <w:r>
+        <w:drawing>
+          <wp:inline distT="0" distB="0" distL="0" distR="0" wp14:anchorId="6D749B0E" wp14:editId="3F41D61E">
+            <wp:extent cx="5400040" cy="2320925"/>
+            <wp:effectExtent l="0" t="0" r="0" b="3175"/>
+            <wp:docPr id="26" name="Imagen 26"/>
+            <wp:cNvGraphicFramePr>
+              <a:graphicFrameLocks xmlns:a="http://schemas.openxmlformats.org/drawingml/2006/main" noChangeAspect="1"/>
+            </wp:cNvGraphicFramePr>
+            <a:graphic xmlns:a="http://schemas.openxmlformats.org/drawingml/2006/main">
+              <a:graphicData uri="http://schemas.openxmlformats.org/drawingml/2006/picture">
+                <pic:pic xmlns:pic="http://schemas.openxmlformats.org/drawingml/2006/picture">
+                  <pic:nvPicPr>
+                    <pic:cNvPr id="1" name=""/>
+                    <pic:cNvPicPr/>
+                  </pic:nvPicPr>
+                  <pic:blipFill>
+                    <a:blip r:embed="rId29"/>
+                    <a:stretch>
+                      <a:fillRect/>
+                    </a:stretch>
+                  </pic:blipFill>
+                  <pic:spPr>
+                    <a:xfrm>
+                      <a:off x="0" y="0"/>
+                      <a:ext cx="5400040" cy="2320925"/>
+                    </a:xfrm>
+                    <a:prstGeom prst="rect">
+                      <a:avLst/>
+                    </a:prstGeom>
+                  </pic:spPr>
+                </pic:pic>
+              </a:graphicData>
+            </a:graphic>
+          </wp:inline>
+        </w:drawing>
+      </w:r>
+    </w:p>
+    <w:p>
+      <w:r>
+        <w:drawing>
+          <wp:inline distT="0" distB="0" distL="0" distR="0" wp14:anchorId="612205AF" wp14:editId="7140FF89">
+            <wp:extent cx="4477375" cy="2829320"/>
+            <wp:effectExtent l="0" t="0" r="0" b="9525"/>
+            <wp:docPr id="27" name="Imagen 27"/>
+            <wp:cNvGraphicFramePr>
+              <a:graphicFrameLocks xmlns:a="http://schemas.openxmlformats.org/drawingml/2006/main" noChangeAspect="1"/>
+            </wp:cNvGraphicFramePr>
+            <a:graphic xmlns:a="http://schemas.openxmlformats.org/drawingml/2006/main">
+              <a:graphicData uri="http://schemas.openxmlformats.org/drawingml/2006/picture">
+                <pic:pic xmlns:pic="http://schemas.openxmlformats.org/drawingml/2006/picture">
+                  <pic:nvPicPr>
+                    <pic:cNvPr id="1" name=""/>
+                    <pic:cNvPicPr/>
+                  </pic:nvPicPr>
+                  <pic:blipFill>
+                    <a:blip r:embed="rId30"/>
+                    <a:stretch>
+                      <a:fillRect/>
+                    </a:stretch>
+                  </pic:blipFill>
+                  <pic:spPr>
+                    <a:xfrm>
+                      <a:off x="0" y="0"/>
+                      <a:ext cx="4477375" cy="2829320"/>
+                    </a:xfrm>
+                    <a:prstGeom prst="rect">
+                      <a:avLst/>
+                    </a:prstGeom>
+                  </pic:spPr>
+                </pic:pic>
+              </a:graphicData>
+            </a:graphic>
+          </wp:inline>
+        </w:drawing>
+      </w:r>
+    </w:p>
+    <w:p>
+      <w:r>
+        <w:lastRenderedPageBreak/>
+        <w:drawing>
+          <wp:inline distT="0" distB="0" distL="0" distR="0" wp14:anchorId="60B38A88" wp14:editId="62D67ED0">
+            <wp:extent cx="4696480" cy="2391109"/>
+            <wp:effectExtent l="0" t="0" r="0" b="9525"/>
+            <wp:docPr id="28" name="Imagen 28"/>
+            <wp:cNvGraphicFramePr>
+              <a:graphicFrameLocks xmlns:a="http://schemas.openxmlformats.org/drawingml/2006/main" noChangeAspect="1"/>
+            </wp:cNvGraphicFramePr>
+            <a:graphic xmlns:a="http://schemas.openxmlformats.org/drawingml/2006/main">
+              <a:graphicData uri="http://schemas.openxmlformats.org/drawingml/2006/picture">
+                <pic:pic xmlns:pic="http://schemas.openxmlformats.org/drawingml/2006/picture">
+                  <pic:nvPicPr>
+                    <pic:cNvPr id="1" name=""/>
+                    <pic:cNvPicPr/>
+                  </pic:nvPicPr>
+                  <pic:blipFill>
+                    <a:blip r:embed="rId31"/>
+                    <a:stretch>
+                      <a:fillRect/>
+                    </a:stretch>
+                  </pic:blipFill>
+                  <pic:spPr>
+                    <a:xfrm>
+                      <a:off x="0" y="0"/>
+                      <a:ext cx="4696480" cy="2391109"/>
+                    </a:xfrm>
+                    <a:prstGeom prst="rect">
+                      <a:avLst/>
+                    </a:prstGeom>
+                  </pic:spPr>
+                </pic:pic>
+              </a:graphicData>
+            </a:graphic>
+          </wp:inline>
+        </w:drawing>
+      </w:r>
+    </w:p>
+    <w:p>
+      <w:r>
+        <w:drawing>
+          <wp:inline distT="0" distB="0" distL="0" distR="0" wp14:anchorId="39F4A89C" wp14:editId="79F543A2">
+            <wp:extent cx="4220164" cy="2486372"/>
+            <wp:effectExtent l="0" t="0" r="9525" b="9525"/>
+            <wp:docPr id="29" name="Imagen 29"/>
+            <wp:cNvGraphicFramePr>
+              <a:graphicFrameLocks xmlns:a="http://schemas.openxmlformats.org/drawingml/2006/main" noChangeAspect="1"/>
+            </wp:cNvGraphicFramePr>
+            <a:graphic xmlns:a="http://schemas.openxmlformats.org/drawingml/2006/main">
+              <a:graphicData uri="http://schemas.openxmlformats.org/drawingml/2006/picture">
+                <pic:pic xmlns:pic="http://schemas.openxmlformats.org/drawingml/2006/picture">
+                  <pic:nvPicPr>
+                    <pic:cNvPr id="1" name=""/>
+                    <pic:cNvPicPr/>
+                  </pic:nvPicPr>
+                  <pic:blipFill>
+                    <a:blip r:embed="rId32"/>
+                    <a:stretch>
+                      <a:fillRect/>
+                    </a:stretch>
+                  </pic:blipFill>
+                  <pic:spPr>
+                    <a:xfrm>
+                      <a:off x="0" y="0"/>
+                      <a:ext cx="4220164" cy="2486372"/>
+                    </a:xfrm>
+                    <a:prstGeom prst="rect">
+                      <a:avLst/>
+                    </a:prstGeom>
+                  </pic:spPr>
+                </pic:pic>
+              </a:graphicData>
+            </a:graphic>
+          </wp:inline>
+        </w:drawing>
+      </w:r>
+    </w:p>
+    <w:p>
+      <w:r>
+        <w:drawing>
+          <wp:inline distT="0" distB="0" distL="0" distR="0" wp14:anchorId="21744CEA" wp14:editId="05B78042">
+            <wp:extent cx="2800741" cy="2057687"/>
+            <wp:effectExtent l="0" t="0" r="0" b="0"/>
+            <wp:docPr id="30" name="Imagen 30"/>
+            <wp:cNvGraphicFramePr>
+              <a:graphicFrameLocks xmlns:a="http://schemas.openxmlformats.org/drawingml/2006/main" noChangeAspect="1"/>
+            </wp:cNvGraphicFramePr>
+            <a:graphic xmlns:a="http://schemas.openxmlformats.org/drawingml/2006/main">
+              <a:graphicData uri="http://schemas.openxmlformats.org/drawingml/2006/picture">
+                <pic:pic xmlns:pic="http://schemas.openxmlformats.org/drawingml/2006/picture">
+                  <pic:nvPicPr>
+                    <pic:cNvPr id="1" name=""/>
+                    <pic:cNvPicPr/>
+                  </pic:nvPicPr>
+                  <pic:blipFill>
+                    <a:blip r:embed="rId33"/>
+                    <a:stretch>
+                      <a:fillRect/>
+                    </a:stretch>
+                  </pic:blipFill>
+                  <pic:spPr>
+                    <a:xfrm>
+                      <a:off x="0" y="0"/>
+                      <a:ext cx="2800741" cy="2057687"/>
+                    </a:xfrm>
+                    <a:prstGeom prst="rect">
+                      <a:avLst/>
+                    </a:prstGeom>
+                  </pic:spPr>
+                </pic:pic>
+              </a:graphicData>
+            </a:graphic>
+          </wp:inline>
+        </w:drawing>
+      </w:r>
+    </w:p>
+    <w:p/>
     <w:sectPr>
       <w:pgSz w:w="11906" w:h="16838"/>
       <w:pgMar w:top="1417" w:right="1701" w:bottom="1417" w:left="1701" w:header="708" w:footer="708" w:gutter="0"/>

</xml_diff>